<commit_message>
inicio da memoria partilhada
</commit_message>
<xml_diff>
--- a/SO2-TP/relatorio 2018.docx
+++ b/SO2-TP/relatorio 2018.docx
@@ -302,7 +302,10 @@
         <w:jc w:val="both"/>
       </w:pPr>
       <w:r>
-        <w:t>Pondo isto, penso que consegui um trabalho bem melhor que o anterior.</w:t>
+        <w:t xml:space="preserve">Pondo isto, penso que consegui um trabalho </w:t>
+      </w:r>
+      <w:r>
+        <w:t>melhor que o anterior, apesar de faltar muita coisa.</w:t>
       </w:r>
     </w:p>
     <w:p>
@@ -327,7 +330,23 @@
     </w:p>
     <w:p>
       <w:r>
-        <w:t>Este ano estava proposto a divisão do trabalho em 4 projetos (cliente, servidor, gateway, dll), sendo que o cliente e o servidor deveriam apresentar uma interface gráfica.</w:t>
+        <w:t xml:space="preserve">Este ano estava proposto a divisão do trabalho em 4 projetos (cliente, servidor, </w:t>
+      </w:r>
+      <w:proofErr w:type="spellStart"/>
+      <w:r>
+        <w:t>gateway</w:t>
+      </w:r>
+      <w:proofErr w:type="spellEnd"/>
+      <w:r>
+        <w:t xml:space="preserve">, </w:t>
+      </w:r>
+      <w:proofErr w:type="spellStart"/>
+      <w:r>
+        <w:t>dll</w:t>
+      </w:r>
+      <w:proofErr w:type="spellEnd"/>
+      <w:r>
+        <w:t>), sendo que o cliente e o servidor deveriam apresentar uma interface gráfica.</w:t>
       </w:r>
     </w:p>
     <w:p>
@@ -337,10 +356,40 @@
         </w:rPr>
       </w:pPr>
       <w:r>
-        <w:t>Um problema que detetei foi que apos atualizar a versão do visual studio os projetos deixavam de reconhecer as dll de sistema que eram chamadas nos includes. Para resolver isto deve-se verificar o Windows SDK Version tal como apresentado na figura.</w:t>
-      </w:r>
-      <w:bookmarkStart w:id="0" w:name="_GoBack"/>
-      <w:bookmarkEnd w:id="0"/>
+        <w:t xml:space="preserve">Um problema que detetei foi que apos atualizar a versão do visual </w:t>
+      </w:r>
+      <w:proofErr w:type="spellStart"/>
+      <w:r>
+        <w:t>studio</w:t>
+      </w:r>
+      <w:proofErr w:type="spellEnd"/>
+      <w:r>
+        <w:t xml:space="preserve"> os projetos deixavam de reconhecer as </w:t>
+      </w:r>
+      <w:proofErr w:type="spellStart"/>
+      <w:r>
+        <w:t>dll</w:t>
+      </w:r>
+      <w:proofErr w:type="spellEnd"/>
+      <w:r>
+        <w:t xml:space="preserve"> de sistema que eram chamadas nos </w:t>
+      </w:r>
+      <w:proofErr w:type="spellStart"/>
+      <w:r>
+        <w:t>includes</w:t>
+      </w:r>
+      <w:proofErr w:type="spellEnd"/>
+      <w:r>
+        <w:t xml:space="preserve">. Para resolver isto deve-se verificar o Windows SDK </w:t>
+      </w:r>
+      <w:proofErr w:type="spellStart"/>
+      <w:r>
+        <w:t>Version</w:t>
+      </w:r>
+      <w:proofErr w:type="spellEnd"/>
+      <w:r>
+        <w:t xml:space="preserve"> tal como apresentado na figura.</w:t>
+      </w:r>
     </w:p>
     <w:p>
       <w:r>
@@ -385,58 +434,27 @@
         </w:drawing>
       </w:r>
     </w:p>
+    <w:p/>
     <w:p>
       <w:pPr>
         <w:pStyle w:val="Cabealho1"/>
-        <w:spacing w:before="0" w:line="360" w:lineRule="auto"/>
-        <w:jc w:val="both"/>
-      </w:pPr>
-      <w:r>
-        <w:t>Mecanismos do sistema</w:t>
+      </w:pPr>
+      <w:r>
+        <w:t>Ficheiros dos Projetos</w:t>
       </w:r>
     </w:p>
     <w:p/>
-    <w:p>
-      <w:r>
-        <w:t xml:space="preserve">Para a comunicação entre o servidor e os clientes </w:t>
-      </w:r>
-      <w:r>
-        <w:t>é</w:t>
-      </w:r>
-      <w:r>
-        <w:t xml:space="preserve"> usada a memoria partilhada com </w:t>
-      </w:r>
-      <w:r>
-        <w:t xml:space="preserve">várias vistas definidas para o conteúdo a memorizar. Para sincronizar os processos de leitura e escrita deveria ser usado um evento para cada ação. Ao iniciar o servidor devem ser criadas as estruturas necessárias ao jogo e colocadas na memória. Os clientes só podem iniciar com o servidor ligado sendo que a primeira coisa que fazem é associar a memoria partilhada. Posteriormente devem ser indicadas as configurações para inicio de jogo. Nestas configurações deveria ser obrigatório apenas o nome de um jogador para iniciar. Podem ser escolhidas teclas para o movimento. </w:t>
-      </w:r>
-      <w:r>
-        <w:t xml:space="preserve">O servidor </w:t>
-      </w:r>
-      <w:r>
-        <w:t xml:space="preserve">deve </w:t>
-      </w:r>
-      <w:r>
-        <w:t xml:space="preserve">recebe a informação </w:t>
-      </w:r>
-      <w:r>
-        <w:t xml:space="preserve">da tecla e converter para </w:t>
-      </w:r>
-      <w:r>
-        <w:t>o sentido sendo por exemplo movimento para cima = 1.</w:t>
-      </w:r>
-    </w:p>
     <w:p>
       <w:r>
         <w:rPr>
           <w:noProof/>
           <w:lang w:eastAsia="pt-PT"/>
         </w:rPr>
-        <w:lastRenderedPageBreak/>
         <w:drawing>
-          <wp:inline distT="0" distB="0" distL="0" distR="0" wp14:anchorId="41167F3A" wp14:editId="59F1E9AD">
-            <wp:extent cx="3070612" cy="2114092"/>
-            <wp:effectExtent l="0" t="0" r="0" b="635"/>
-            <wp:docPr id="11" name="Imagem 11"/>
+          <wp:inline distT="0" distB="0" distL="0" distR="0" wp14:anchorId="292BAA8B" wp14:editId="714B6376">
+            <wp:extent cx="1850745" cy="1919291"/>
+            <wp:effectExtent l="0" t="0" r="0" b="5080"/>
+            <wp:docPr id="16" name="Imagem 16"/>
             <wp:cNvGraphicFramePr>
               <a:graphicFrameLocks xmlns:a="http://schemas.openxmlformats.org/drawingml/2006/main" noChangeAspect="1"/>
             </wp:cNvGraphicFramePr>
@@ -456,7 +474,7 @@
                   <pic:spPr>
                     <a:xfrm>
                       <a:off x="0" y="0"/>
-                      <a:ext cx="3074132" cy="2116516"/>
+                      <a:ext cx="1857245" cy="1926032"/>
                     </a:xfrm>
                     <a:prstGeom prst="rect">
                       <a:avLst/>
@@ -470,35 +488,17 @@
       </w:r>
     </w:p>
     <w:p>
-      <w:pPr>
-        <w:pStyle w:val="Cabealho1"/>
-      </w:pPr>
-      <w:r>
-        <w:t>Estruturas de dados</w:t>
-      </w:r>
-    </w:p>
-    <w:p/>
-    <w:p>
-      <w:r>
-        <w:t>As estruturas presentes são:</w:t>
-      </w:r>
-    </w:p>
-    <w:p>
-      <w:r>
-        <w:t>map – que contem informação sobre o tamanho, numero e localização de objetos e obstáculos.</w:t>
-      </w:r>
-    </w:p>
-    <w:p>
       <w:r>
         <w:rPr>
           <w:noProof/>
           <w:lang w:eastAsia="pt-PT"/>
         </w:rPr>
+        <w:lastRenderedPageBreak/>
         <w:drawing>
-          <wp:inline distT="0" distB="0" distL="0" distR="0" wp14:anchorId="54D7DBF6" wp14:editId="7AC7F6A8">
-            <wp:extent cx="3416198" cy="1171671"/>
-            <wp:effectExtent l="0" t="0" r="0" b="0"/>
-            <wp:docPr id="4" name="Imagem 4"/>
+          <wp:inline distT="0" distB="0" distL="0" distR="0" wp14:anchorId="0AF045B9" wp14:editId="6D1C4F7D">
+            <wp:extent cx="1455724" cy="1101221"/>
+            <wp:effectExtent l="0" t="0" r="0" b="3810"/>
+            <wp:docPr id="17" name="Imagem 17"/>
             <wp:cNvGraphicFramePr>
               <a:graphicFrameLocks xmlns:a="http://schemas.openxmlformats.org/drawingml/2006/main" noChangeAspect="1"/>
             </wp:cNvGraphicFramePr>
@@ -518,7 +518,7 @@
                   <pic:spPr>
                     <a:xfrm>
                       <a:off x="0" y="0"/>
-                      <a:ext cx="3427738" cy="1175629"/>
+                      <a:ext cx="1462887" cy="1106640"/>
                     </a:xfrm>
                     <a:prstGeom prst="rect">
                       <a:avLst/>
@@ -533,20 +533,15 @@
     </w:p>
     <w:p>
       <w:r>
-        <w:t>snake – que contem o nome do jogador, tamanho, coordenadas e variáveis referentes a funcionalidades do jogo.</w:t>
-      </w:r>
-    </w:p>
-    <w:p>
-      <w:r>
         <w:rPr>
           <w:noProof/>
           <w:lang w:eastAsia="pt-PT"/>
         </w:rPr>
         <w:drawing>
-          <wp:inline distT="0" distB="0" distL="0" distR="0" wp14:anchorId="42F9AD34" wp14:editId="40ECF26F">
-            <wp:extent cx="3855110" cy="1628709"/>
-            <wp:effectExtent l="0" t="0" r="0" b="0"/>
-            <wp:docPr id="5" name="Imagem 5"/>
+          <wp:inline distT="0" distB="0" distL="0" distR="0" wp14:anchorId="6D3F6D40" wp14:editId="2A9C0F96">
+            <wp:extent cx="1922949" cy="1221638"/>
+            <wp:effectExtent l="0" t="0" r="1270" b="0"/>
+            <wp:docPr id="18" name="Imagem 18"/>
             <wp:cNvGraphicFramePr>
               <a:graphicFrameLocks xmlns:a="http://schemas.openxmlformats.org/drawingml/2006/main" noChangeAspect="1"/>
             </wp:cNvGraphicFramePr>
@@ -566,7 +561,7 @@
                   <pic:spPr>
                     <a:xfrm>
                       <a:off x="0" y="0"/>
-                      <a:ext cx="3872016" cy="1635851"/>
+                      <a:ext cx="1933623" cy="1228419"/>
                     </a:xfrm>
                     <a:prstGeom prst="rect">
                       <a:avLst/>
@@ -581,20 +576,15 @@
     </w:p>
     <w:p>
       <w:r>
-        <w:t>game – é a estrutura que vai ser usada para manter os dados do jogo em memoria e responsável pelo decorrer do jogo.</w:t>
-      </w:r>
-    </w:p>
-    <w:p>
-      <w:r>
         <w:rPr>
           <w:noProof/>
           <w:lang w:eastAsia="pt-PT"/>
         </w:rPr>
         <w:drawing>
-          <wp:inline distT="0" distB="0" distL="0" distR="0" wp14:anchorId="5724F5A8" wp14:editId="4F43E88F">
-            <wp:extent cx="1984076" cy="841248"/>
-            <wp:effectExtent l="0" t="0" r="0" b="0"/>
-            <wp:docPr id="6" name="Imagem 6"/>
+          <wp:inline distT="0" distB="0" distL="0" distR="0" wp14:anchorId="58EF7476" wp14:editId="25E2D287">
+            <wp:extent cx="1898252" cy="2084832"/>
+            <wp:effectExtent l="0" t="0" r="6985" b="0"/>
+            <wp:docPr id="19" name="Imagem 19"/>
             <wp:cNvGraphicFramePr>
               <a:graphicFrameLocks xmlns:a="http://schemas.openxmlformats.org/drawingml/2006/main" noChangeAspect="1"/>
             </wp:cNvGraphicFramePr>
@@ -614,7 +604,7 @@
                   <pic:spPr>
                     <a:xfrm>
                       <a:off x="0" y="0"/>
-                      <a:ext cx="2013776" cy="853841"/>
+                      <a:ext cx="1906260" cy="2093627"/>
                     </a:xfrm>
                     <a:prstGeom prst="rect">
                       <a:avLst/>
@@ -627,23 +617,27 @@
         </w:drawing>
       </w:r>
     </w:p>
-    <w:p>
-      <w:r>
-        <w:t>chat – é a estrutura que contem os ponteiros para os pipes referentes aos jogadores e também a mensagem enviada.</w:t>
-      </w:r>
-    </w:p>
+    <w:p/>
+    <w:p>
+      <w:pPr>
+        <w:pStyle w:val="Cabealho1"/>
+      </w:pPr>
+      <w:r>
+        <w:t>Recursos</w:t>
+      </w:r>
+    </w:p>
+    <w:p/>
     <w:p>
       <w:r>
         <w:rPr>
           <w:noProof/>
           <w:lang w:eastAsia="pt-PT"/>
         </w:rPr>
-        <w:lastRenderedPageBreak/>
         <w:drawing>
-          <wp:inline distT="0" distB="0" distL="0" distR="0" wp14:anchorId="5C15578E" wp14:editId="5ADA7A1F">
-            <wp:extent cx="2479852" cy="693380"/>
+          <wp:inline distT="0" distB="0" distL="0" distR="0" wp14:anchorId="6283D2AA" wp14:editId="524C88DD">
+            <wp:extent cx="1625939" cy="3204057"/>
             <wp:effectExtent l="0" t="0" r="0" b="0"/>
-            <wp:docPr id="7" name="Imagem 7"/>
+            <wp:docPr id="20" name="Imagem 20"/>
             <wp:cNvGraphicFramePr>
               <a:graphicFrameLocks xmlns:a="http://schemas.openxmlformats.org/drawingml/2006/main" noChangeAspect="1"/>
             </wp:cNvGraphicFramePr>
@@ -663,7 +657,7 @@
                   <pic:spPr>
                     <a:xfrm>
                       <a:off x="0" y="0"/>
-                      <a:ext cx="2499235" cy="698800"/>
+                      <a:ext cx="1628227" cy="3208567"/>
                     </a:xfrm>
                     <a:prstGeom prst="rect">
                       <a:avLst/>
@@ -676,17 +670,16 @@
         </w:drawing>
       </w:r>
     </w:p>
-    <w:p>
-      <w:r>
-        <w:rPr>
-          <w:u w:val="single"/>
-        </w:rPr>
-        <w:t>keys</w:t>
-      </w:r>
-      <w:r>
-        <w:t xml:space="preserve"> – é responsável por armazenar a informação no cliente correspondente as teclas escolhidas para o movimento</w:t>
-      </w:r>
-    </w:p>
+    <w:p/>
+    <w:p>
+      <w:pPr>
+        <w:pStyle w:val="Cabealho1"/>
+      </w:pPr>
+      <w:r>
+        <w:t>Estruturas de dados</w:t>
+      </w:r>
+    </w:p>
+    <w:p/>
     <w:p>
       <w:r>
         <w:rPr>
@@ -694,10 +687,10 @@
           <w:lang w:eastAsia="pt-PT"/>
         </w:rPr>
         <w:drawing>
-          <wp:inline distT="0" distB="0" distL="0" distR="0" wp14:anchorId="497AB183" wp14:editId="5F16A892">
-            <wp:extent cx="2018995" cy="1121664"/>
-            <wp:effectExtent l="0" t="0" r="635" b="2540"/>
-            <wp:docPr id="8" name="Imagem 8"/>
+          <wp:inline distT="0" distB="0" distL="0" distR="0" wp14:anchorId="596EFE78" wp14:editId="4742751E">
+            <wp:extent cx="1733702" cy="612774"/>
+            <wp:effectExtent l="0" t="0" r="0" b="0"/>
+            <wp:docPr id="3" name="Imagem 3"/>
             <wp:cNvGraphicFramePr>
               <a:graphicFrameLocks xmlns:a="http://schemas.openxmlformats.org/drawingml/2006/main" noChangeAspect="1"/>
             </wp:cNvGraphicFramePr>
@@ -717,7 +710,7 @@
                   <pic:spPr>
                     <a:xfrm>
                       <a:off x="0" y="0"/>
-                      <a:ext cx="2032783" cy="1129324"/>
+                      <a:ext cx="1741086" cy="615384"/>
                     </a:xfrm>
                     <a:prstGeom prst="rect">
                       <a:avLst/>
@@ -732,20 +725,15 @@
     </w:p>
     <w:p>
       <w:r>
-        <w:t>config – é responsável por armazenar as configurações do jogo na memória</w:t>
-      </w:r>
-    </w:p>
-    <w:p>
-      <w:r>
         <w:rPr>
           <w:noProof/>
           <w:lang w:eastAsia="pt-PT"/>
         </w:rPr>
         <w:drawing>
-          <wp:inline distT="0" distB="0" distL="0" distR="0" wp14:anchorId="2F1F824A" wp14:editId="4F99B54A">
-            <wp:extent cx="1792224" cy="2119570"/>
+          <wp:inline distT="0" distB="0" distL="0" distR="0" wp14:anchorId="44E304E5" wp14:editId="510266FA">
+            <wp:extent cx="1931212" cy="789345"/>
             <wp:effectExtent l="0" t="0" r="0" b="0"/>
-            <wp:docPr id="9" name="Imagem 9"/>
+            <wp:docPr id="12" name="Imagem 12"/>
             <wp:cNvGraphicFramePr>
               <a:graphicFrameLocks xmlns:a="http://schemas.openxmlformats.org/drawingml/2006/main" noChangeAspect="1"/>
             </wp:cNvGraphicFramePr>
@@ -765,7 +753,7 @@
                   <pic:spPr>
                     <a:xfrm>
                       <a:off x="0" y="0"/>
-                      <a:ext cx="1801957" cy="2131081"/>
+                      <a:ext cx="1937655" cy="791978"/>
                     </a:xfrm>
                     <a:prstGeom prst="rect">
                       <a:avLst/>
@@ -780,20 +768,15 @@
     </w:p>
     <w:p>
       <w:r>
-        <w:t>change – estrutura responsável por passar a informação da tecla premida</w:t>
-      </w:r>
-    </w:p>
-    <w:p>
-      <w:r>
         <w:rPr>
           <w:noProof/>
           <w:lang w:eastAsia="pt-PT"/>
         </w:rPr>
         <w:drawing>
-          <wp:inline distT="0" distB="0" distL="0" distR="0" wp14:anchorId="18939D27" wp14:editId="6ABE0704">
-            <wp:extent cx="1865376" cy="648826"/>
-            <wp:effectExtent l="0" t="0" r="1905" b="0"/>
-            <wp:docPr id="10" name="Imagem 10"/>
+          <wp:inline distT="0" distB="0" distL="0" distR="0" wp14:anchorId="38C2AE43" wp14:editId="752DB82E">
+            <wp:extent cx="1967788" cy="1353779"/>
+            <wp:effectExtent l="0" t="0" r="0" b="0"/>
+            <wp:docPr id="13" name="Imagem 13"/>
             <wp:cNvGraphicFramePr>
               <a:graphicFrameLocks xmlns:a="http://schemas.openxmlformats.org/drawingml/2006/main" noChangeAspect="1"/>
             </wp:cNvGraphicFramePr>
@@ -813,7 +796,7 @@
                   <pic:spPr>
                     <a:xfrm>
                       <a:off x="0" y="0"/>
-                      <a:ext cx="1876413" cy="652665"/>
+                      <a:ext cx="1975446" cy="1359047"/>
                     </a:xfrm>
                     <a:prstGeom prst="rect">
                       <a:avLst/>
@@ -826,13 +809,609 @@
         </w:drawing>
       </w:r>
     </w:p>
+    <w:p>
+      <w:r>
+        <w:rPr>
+          <w:noProof/>
+          <w:lang w:eastAsia="pt-PT"/>
+        </w:rPr>
+        <w:drawing>
+          <wp:inline distT="0" distB="0" distL="0" distR="0" wp14:anchorId="0203BEC8" wp14:editId="14FF95F4">
+            <wp:extent cx="2757830" cy="625487"/>
+            <wp:effectExtent l="0" t="0" r="4445" b="3175"/>
+            <wp:docPr id="14" name="Imagem 14"/>
+            <wp:cNvGraphicFramePr>
+              <a:graphicFrameLocks xmlns:a="http://schemas.openxmlformats.org/drawingml/2006/main" noChangeAspect="1"/>
+            </wp:cNvGraphicFramePr>
+            <a:graphic xmlns:a="http://schemas.openxmlformats.org/drawingml/2006/main">
+              <a:graphicData uri="http://schemas.openxmlformats.org/drawingml/2006/picture">
+                <pic:pic xmlns:pic="http://schemas.openxmlformats.org/drawingml/2006/picture">
+                  <pic:nvPicPr>
+                    <pic:cNvPr id="1" name=""/>
+                    <pic:cNvPicPr/>
+                  </pic:nvPicPr>
+                  <pic:blipFill>
+                    <a:blip r:embed="rId17"/>
+                    <a:stretch>
+                      <a:fillRect/>
+                    </a:stretch>
+                  </pic:blipFill>
+                  <pic:spPr>
+                    <a:xfrm>
+                      <a:off x="0" y="0"/>
+                      <a:ext cx="2775476" cy="629489"/>
+                    </a:xfrm>
+                    <a:prstGeom prst="rect">
+                      <a:avLst/>
+                    </a:prstGeom>
+                  </pic:spPr>
+                </pic:pic>
+              </a:graphicData>
+            </a:graphic>
+          </wp:inline>
+        </w:drawing>
+      </w:r>
+    </w:p>
+    <w:p>
+      <w:bookmarkStart w:id="0" w:name="_GoBack"/>
+      <w:r>
+        <w:rPr>
+          <w:noProof/>
+          <w:lang w:eastAsia="pt-PT"/>
+        </w:rPr>
+        <w:drawing>
+          <wp:inline distT="0" distB="0" distL="0" distR="0" wp14:anchorId="4123A128" wp14:editId="00CAAACE">
+            <wp:extent cx="1880006" cy="947645"/>
+            <wp:effectExtent l="0" t="0" r="6350" b="5080"/>
+            <wp:docPr id="15" name="Imagem 15"/>
+            <wp:cNvGraphicFramePr>
+              <a:graphicFrameLocks xmlns:a="http://schemas.openxmlformats.org/drawingml/2006/main" noChangeAspect="1"/>
+            </wp:cNvGraphicFramePr>
+            <a:graphic xmlns:a="http://schemas.openxmlformats.org/drawingml/2006/main">
+              <a:graphicData uri="http://schemas.openxmlformats.org/drawingml/2006/picture">
+                <pic:pic xmlns:pic="http://schemas.openxmlformats.org/drawingml/2006/picture">
+                  <pic:nvPicPr>
+                    <pic:cNvPr id="1" name=""/>
+                    <pic:cNvPicPr/>
+                  </pic:nvPicPr>
+                  <pic:blipFill>
+                    <a:blip r:embed="rId18"/>
+                    <a:stretch>
+                      <a:fillRect/>
+                    </a:stretch>
+                  </pic:blipFill>
+                  <pic:spPr>
+                    <a:xfrm>
+                      <a:off x="0" y="0"/>
+                      <a:ext cx="1887707" cy="951527"/>
+                    </a:xfrm>
+                    <a:prstGeom prst="rect">
+                      <a:avLst/>
+                    </a:prstGeom>
+                  </pic:spPr>
+                </pic:pic>
+              </a:graphicData>
+            </a:graphic>
+          </wp:inline>
+        </w:drawing>
+      </w:r>
+      <w:bookmarkEnd w:id="0"/>
+    </w:p>
+    <w:p>
+      <w:pPr>
+        <w:rPr>
+          <w:u w:val="single"/>
+        </w:rPr>
+      </w:pPr>
+    </w:p>
+    <w:p>
+      <w:pPr>
+        <w:rPr>
+          <w:u w:val="single"/>
+        </w:rPr>
+      </w:pPr>
+    </w:p>
+    <w:p>
+      <w:pPr>
+        <w:pStyle w:val="Cabealho1"/>
+      </w:pPr>
+      <w:r>
+        <w:t>Janelas do Cliente</w:t>
+      </w:r>
+    </w:p>
     <w:p/>
+    <w:p>
+      <w:r>
+        <w:rPr>
+          <w:noProof/>
+          <w:lang w:eastAsia="pt-PT"/>
+        </w:rPr>
+        <w:drawing>
+          <wp:inline distT="0" distB="0" distL="0" distR="0" wp14:anchorId="2CDB1103" wp14:editId="6B286758">
+            <wp:extent cx="1265529" cy="303431"/>
+            <wp:effectExtent l="0" t="0" r="0" b="1905"/>
+            <wp:docPr id="22" name="Imagem 22"/>
+            <wp:cNvGraphicFramePr>
+              <a:graphicFrameLocks xmlns:a="http://schemas.openxmlformats.org/drawingml/2006/main" noChangeAspect="1"/>
+            </wp:cNvGraphicFramePr>
+            <a:graphic xmlns:a="http://schemas.openxmlformats.org/drawingml/2006/main">
+              <a:graphicData uri="http://schemas.openxmlformats.org/drawingml/2006/picture">
+                <pic:pic xmlns:pic="http://schemas.openxmlformats.org/drawingml/2006/picture">
+                  <pic:nvPicPr>
+                    <pic:cNvPr id="1" name=""/>
+                    <pic:cNvPicPr/>
+                  </pic:nvPicPr>
+                  <pic:blipFill>
+                    <a:blip r:embed="rId19"/>
+                    <a:stretch>
+                      <a:fillRect/>
+                    </a:stretch>
+                  </pic:blipFill>
+                  <pic:spPr>
+                    <a:xfrm>
+                      <a:off x="0" y="0"/>
+                      <a:ext cx="1278013" cy="306424"/>
+                    </a:xfrm>
+                    <a:prstGeom prst="rect">
+                      <a:avLst/>
+                    </a:prstGeom>
+                  </pic:spPr>
+                </pic:pic>
+              </a:graphicData>
+            </a:graphic>
+          </wp:inline>
+        </w:drawing>
+      </w:r>
+    </w:p>
+    <w:p>
+      <w:r>
+        <w:rPr>
+          <w:noProof/>
+          <w:lang w:eastAsia="pt-PT"/>
+        </w:rPr>
+        <w:lastRenderedPageBreak/>
+        <w:drawing>
+          <wp:inline distT="0" distB="0" distL="0" distR="0" wp14:anchorId="3B2B2130" wp14:editId="3DB5A5FB">
+            <wp:extent cx="6120130" cy="3461385"/>
+            <wp:effectExtent l="0" t="0" r="0" b="5715"/>
+            <wp:docPr id="21" name="Imagem 21"/>
+            <wp:cNvGraphicFramePr>
+              <a:graphicFrameLocks xmlns:a="http://schemas.openxmlformats.org/drawingml/2006/main" noChangeAspect="1"/>
+            </wp:cNvGraphicFramePr>
+            <a:graphic xmlns:a="http://schemas.openxmlformats.org/drawingml/2006/main">
+              <a:graphicData uri="http://schemas.openxmlformats.org/drawingml/2006/picture">
+                <pic:pic xmlns:pic="http://schemas.openxmlformats.org/drawingml/2006/picture">
+                  <pic:nvPicPr>
+                    <pic:cNvPr id="1" name=""/>
+                    <pic:cNvPicPr/>
+                  </pic:nvPicPr>
+                  <pic:blipFill>
+                    <a:blip r:embed="rId20"/>
+                    <a:stretch>
+                      <a:fillRect/>
+                    </a:stretch>
+                  </pic:blipFill>
+                  <pic:spPr>
+                    <a:xfrm>
+                      <a:off x="0" y="0"/>
+                      <a:ext cx="6120130" cy="3461385"/>
+                    </a:xfrm>
+                    <a:prstGeom prst="rect">
+                      <a:avLst/>
+                    </a:prstGeom>
+                  </pic:spPr>
+                </pic:pic>
+              </a:graphicData>
+            </a:graphic>
+          </wp:inline>
+        </w:drawing>
+      </w:r>
+    </w:p>
+    <w:p>
+      <w:r>
+        <w:rPr>
+          <w:noProof/>
+          <w:lang w:eastAsia="pt-PT"/>
+        </w:rPr>
+        <w:drawing>
+          <wp:inline distT="0" distB="0" distL="0" distR="0" wp14:anchorId="60B74F97" wp14:editId="2AFB2B9F">
+            <wp:extent cx="2196610" cy="1382572"/>
+            <wp:effectExtent l="0" t="0" r="0" b="8255"/>
+            <wp:docPr id="23" name="Imagem 23"/>
+            <wp:cNvGraphicFramePr>
+              <a:graphicFrameLocks xmlns:a="http://schemas.openxmlformats.org/drawingml/2006/main" noChangeAspect="1"/>
+            </wp:cNvGraphicFramePr>
+            <a:graphic xmlns:a="http://schemas.openxmlformats.org/drawingml/2006/main">
+              <a:graphicData uri="http://schemas.openxmlformats.org/drawingml/2006/picture">
+                <pic:pic xmlns:pic="http://schemas.openxmlformats.org/drawingml/2006/picture">
+                  <pic:nvPicPr>
+                    <pic:cNvPr id="1" name=""/>
+                    <pic:cNvPicPr/>
+                  </pic:nvPicPr>
+                  <pic:blipFill>
+                    <a:blip r:embed="rId21"/>
+                    <a:stretch>
+                      <a:fillRect/>
+                    </a:stretch>
+                  </pic:blipFill>
+                  <pic:spPr>
+                    <a:xfrm>
+                      <a:off x="0" y="0"/>
+                      <a:ext cx="2203500" cy="1386909"/>
+                    </a:xfrm>
+                    <a:prstGeom prst="rect">
+                      <a:avLst/>
+                    </a:prstGeom>
+                  </pic:spPr>
+                </pic:pic>
+              </a:graphicData>
+            </a:graphic>
+          </wp:inline>
+        </w:drawing>
+      </w:r>
+    </w:p>
+    <w:p>
+      <w:r>
+        <w:rPr>
+          <w:noProof/>
+          <w:lang w:eastAsia="pt-PT"/>
+        </w:rPr>
+        <w:drawing>
+          <wp:inline distT="0" distB="0" distL="0" distR="0" wp14:anchorId="455B9612" wp14:editId="0B636EE6">
+            <wp:extent cx="1815099" cy="1236268"/>
+            <wp:effectExtent l="0" t="0" r="0" b="2540"/>
+            <wp:docPr id="24" name="Imagem 24"/>
+            <wp:cNvGraphicFramePr>
+              <a:graphicFrameLocks xmlns:a="http://schemas.openxmlformats.org/drawingml/2006/main" noChangeAspect="1"/>
+            </wp:cNvGraphicFramePr>
+            <a:graphic xmlns:a="http://schemas.openxmlformats.org/drawingml/2006/main">
+              <a:graphicData uri="http://schemas.openxmlformats.org/drawingml/2006/picture">
+                <pic:pic xmlns:pic="http://schemas.openxmlformats.org/drawingml/2006/picture">
+                  <pic:nvPicPr>
+                    <pic:cNvPr id="1" name=""/>
+                    <pic:cNvPicPr/>
+                  </pic:nvPicPr>
+                  <pic:blipFill>
+                    <a:blip r:embed="rId22"/>
+                    <a:stretch>
+                      <a:fillRect/>
+                    </a:stretch>
+                  </pic:blipFill>
+                  <pic:spPr>
+                    <a:xfrm>
+                      <a:off x="0" y="0"/>
+                      <a:ext cx="1824250" cy="1242501"/>
+                    </a:xfrm>
+                    <a:prstGeom prst="rect">
+                      <a:avLst/>
+                    </a:prstGeom>
+                  </pic:spPr>
+                </pic:pic>
+              </a:graphicData>
+            </a:graphic>
+          </wp:inline>
+        </w:drawing>
+      </w:r>
+    </w:p>
+    <w:p>
+      <w:r>
+        <w:rPr>
+          <w:noProof/>
+          <w:lang w:eastAsia="pt-PT"/>
+        </w:rPr>
+        <w:drawing>
+          <wp:inline distT="0" distB="0" distL="0" distR="0" wp14:anchorId="6A644D51" wp14:editId="0CA36A49">
+            <wp:extent cx="1548400" cy="1163117"/>
+            <wp:effectExtent l="0" t="0" r="0" b="0"/>
+            <wp:docPr id="25" name="Imagem 25"/>
+            <wp:cNvGraphicFramePr>
+              <a:graphicFrameLocks xmlns:a="http://schemas.openxmlformats.org/drawingml/2006/main" noChangeAspect="1"/>
+            </wp:cNvGraphicFramePr>
+            <a:graphic xmlns:a="http://schemas.openxmlformats.org/drawingml/2006/main">
+              <a:graphicData uri="http://schemas.openxmlformats.org/drawingml/2006/picture">
+                <pic:pic xmlns:pic="http://schemas.openxmlformats.org/drawingml/2006/picture">
+                  <pic:nvPicPr>
+                    <pic:cNvPr id="1" name=""/>
+                    <pic:cNvPicPr/>
+                  </pic:nvPicPr>
+                  <pic:blipFill>
+                    <a:blip r:embed="rId23"/>
+                    <a:stretch>
+                      <a:fillRect/>
+                    </a:stretch>
+                  </pic:blipFill>
+                  <pic:spPr>
+                    <a:xfrm>
+                      <a:off x="0" y="0"/>
+                      <a:ext cx="1559829" cy="1171702"/>
+                    </a:xfrm>
+                    <a:prstGeom prst="rect">
+                      <a:avLst/>
+                    </a:prstGeom>
+                  </pic:spPr>
+                </pic:pic>
+              </a:graphicData>
+            </a:graphic>
+          </wp:inline>
+        </w:drawing>
+      </w:r>
+    </w:p>
     <w:p/>
     <w:p>
       <w:pPr>
         <w:pStyle w:val="Cabealho1"/>
       </w:pPr>
       <w:r>
+        <w:t>Janelas do Servidor</w:t>
+      </w:r>
+    </w:p>
+    <w:p/>
+    <w:p>
+      <w:r>
+        <w:rPr>
+          <w:noProof/>
+          <w:lang w:eastAsia="pt-PT"/>
+        </w:rPr>
+        <w:drawing>
+          <wp:inline distT="0" distB="0" distL="0" distR="0" wp14:anchorId="51A593E7" wp14:editId="0760348B">
+            <wp:extent cx="1221105" cy="294987"/>
+            <wp:effectExtent l="0" t="0" r="0" b="0"/>
+            <wp:docPr id="27" name="Imagem 27"/>
+            <wp:cNvGraphicFramePr>
+              <a:graphicFrameLocks xmlns:a="http://schemas.openxmlformats.org/drawingml/2006/main" noChangeAspect="1"/>
+            </wp:cNvGraphicFramePr>
+            <a:graphic xmlns:a="http://schemas.openxmlformats.org/drawingml/2006/main">
+              <a:graphicData uri="http://schemas.openxmlformats.org/drawingml/2006/picture">
+                <pic:pic xmlns:pic="http://schemas.openxmlformats.org/drawingml/2006/picture">
+                  <pic:nvPicPr>
+                    <pic:cNvPr id="1" name=""/>
+                    <pic:cNvPicPr/>
+                  </pic:nvPicPr>
+                  <pic:blipFill>
+                    <a:blip r:embed="rId24"/>
+                    <a:stretch>
+                      <a:fillRect/>
+                    </a:stretch>
+                  </pic:blipFill>
+                  <pic:spPr>
+                    <a:xfrm>
+                      <a:off x="0" y="0"/>
+                      <a:ext cx="1238963" cy="299301"/>
+                    </a:xfrm>
+                    <a:prstGeom prst="rect">
+                      <a:avLst/>
+                    </a:prstGeom>
+                  </pic:spPr>
+                </pic:pic>
+              </a:graphicData>
+            </a:graphic>
+          </wp:inline>
+        </w:drawing>
+      </w:r>
+    </w:p>
+    <w:p>
+      <w:r>
+        <w:rPr>
+          <w:noProof/>
+          <w:lang w:eastAsia="pt-PT"/>
+        </w:rPr>
+        <w:lastRenderedPageBreak/>
+        <w:drawing>
+          <wp:inline distT="0" distB="0" distL="0" distR="0" wp14:anchorId="0C5B59BA" wp14:editId="3071D72E">
+            <wp:extent cx="3072384" cy="1536192"/>
+            <wp:effectExtent l="0" t="0" r="0" b="6985"/>
+            <wp:docPr id="26" name="Imagem 26"/>
+            <wp:cNvGraphicFramePr>
+              <a:graphicFrameLocks xmlns:a="http://schemas.openxmlformats.org/drawingml/2006/main" noChangeAspect="1"/>
+            </wp:cNvGraphicFramePr>
+            <a:graphic xmlns:a="http://schemas.openxmlformats.org/drawingml/2006/main">
+              <a:graphicData uri="http://schemas.openxmlformats.org/drawingml/2006/picture">
+                <pic:pic xmlns:pic="http://schemas.openxmlformats.org/drawingml/2006/picture">
+                  <pic:nvPicPr>
+                    <pic:cNvPr id="1" name=""/>
+                    <pic:cNvPicPr/>
+                  </pic:nvPicPr>
+                  <pic:blipFill>
+                    <a:blip r:embed="rId25"/>
+                    <a:stretch>
+                      <a:fillRect/>
+                    </a:stretch>
+                  </pic:blipFill>
+                  <pic:spPr>
+                    <a:xfrm>
+                      <a:off x="0" y="0"/>
+                      <a:ext cx="3085047" cy="1542524"/>
+                    </a:xfrm>
+                    <a:prstGeom prst="rect">
+                      <a:avLst/>
+                    </a:prstGeom>
+                  </pic:spPr>
+                </pic:pic>
+              </a:graphicData>
+            </a:graphic>
+          </wp:inline>
+        </w:drawing>
+      </w:r>
+    </w:p>
+    <w:p>
+      <w:r>
+        <w:rPr>
+          <w:noProof/>
+          <w:lang w:eastAsia="pt-PT"/>
+        </w:rPr>
+        <w:drawing>
+          <wp:inline distT="0" distB="0" distL="0" distR="0" wp14:anchorId="23FB3B0D" wp14:editId="7F409B3F">
+            <wp:extent cx="1168842" cy="307238"/>
+            <wp:effectExtent l="0" t="0" r="0" b="0"/>
+            <wp:docPr id="28" name="Imagem 28"/>
+            <wp:cNvGraphicFramePr>
+              <a:graphicFrameLocks xmlns:a="http://schemas.openxmlformats.org/drawingml/2006/main" noChangeAspect="1"/>
+            </wp:cNvGraphicFramePr>
+            <a:graphic xmlns:a="http://schemas.openxmlformats.org/drawingml/2006/main">
+              <a:graphicData uri="http://schemas.openxmlformats.org/drawingml/2006/picture">
+                <pic:pic xmlns:pic="http://schemas.openxmlformats.org/drawingml/2006/picture">
+                  <pic:nvPicPr>
+                    <pic:cNvPr id="1" name=""/>
+                    <pic:cNvPicPr/>
+                  </pic:nvPicPr>
+                  <pic:blipFill>
+                    <a:blip r:embed="rId26"/>
+                    <a:stretch>
+                      <a:fillRect/>
+                    </a:stretch>
+                  </pic:blipFill>
+                  <pic:spPr>
+                    <a:xfrm>
+                      <a:off x="0" y="0"/>
+                      <a:ext cx="1195728" cy="314305"/>
+                    </a:xfrm>
+                    <a:prstGeom prst="rect">
+                      <a:avLst/>
+                    </a:prstGeom>
+                  </pic:spPr>
+                </pic:pic>
+              </a:graphicData>
+            </a:graphic>
+          </wp:inline>
+        </w:drawing>
+      </w:r>
+    </w:p>
+    <w:p>
+      <w:r>
+        <w:rPr>
+          <w:noProof/>
+          <w:lang w:eastAsia="pt-PT"/>
+        </w:rPr>
+        <w:drawing>
+          <wp:inline distT="0" distB="0" distL="0" distR="0" wp14:anchorId="0A2E1302" wp14:editId="6CDF08EC">
+            <wp:extent cx="6120130" cy="3451860"/>
+            <wp:effectExtent l="0" t="0" r="0" b="0"/>
+            <wp:docPr id="29" name="Imagem 29"/>
+            <wp:cNvGraphicFramePr>
+              <a:graphicFrameLocks xmlns:a="http://schemas.openxmlformats.org/drawingml/2006/main" noChangeAspect="1"/>
+            </wp:cNvGraphicFramePr>
+            <a:graphic xmlns:a="http://schemas.openxmlformats.org/drawingml/2006/main">
+              <a:graphicData uri="http://schemas.openxmlformats.org/drawingml/2006/picture">
+                <pic:pic xmlns:pic="http://schemas.openxmlformats.org/drawingml/2006/picture">
+                  <pic:nvPicPr>
+                    <pic:cNvPr id="1" name=""/>
+                    <pic:cNvPicPr/>
+                  </pic:nvPicPr>
+                  <pic:blipFill>
+                    <a:blip r:embed="rId27"/>
+                    <a:stretch>
+                      <a:fillRect/>
+                    </a:stretch>
+                  </pic:blipFill>
+                  <pic:spPr>
+                    <a:xfrm>
+                      <a:off x="0" y="0"/>
+                      <a:ext cx="6120130" cy="3451860"/>
+                    </a:xfrm>
+                    <a:prstGeom prst="rect">
+                      <a:avLst/>
+                    </a:prstGeom>
+                  </pic:spPr>
+                </pic:pic>
+              </a:graphicData>
+            </a:graphic>
+          </wp:inline>
+        </w:drawing>
+      </w:r>
+    </w:p>
+    <w:p>
+      <w:r>
+        <w:rPr>
+          <w:noProof/>
+          <w:lang w:eastAsia="pt-PT"/>
+        </w:rPr>
+        <w:drawing>
+          <wp:inline distT="0" distB="0" distL="0" distR="0" wp14:anchorId="39E854F3" wp14:editId="758F7BBE">
+            <wp:extent cx="2370946" cy="1492301"/>
+            <wp:effectExtent l="0" t="0" r="0" b="0"/>
+            <wp:docPr id="30" name="Imagem 30"/>
+            <wp:cNvGraphicFramePr>
+              <a:graphicFrameLocks xmlns:a="http://schemas.openxmlformats.org/drawingml/2006/main" noChangeAspect="1"/>
+            </wp:cNvGraphicFramePr>
+            <a:graphic xmlns:a="http://schemas.openxmlformats.org/drawingml/2006/main">
+              <a:graphicData uri="http://schemas.openxmlformats.org/drawingml/2006/picture">
+                <pic:pic xmlns:pic="http://schemas.openxmlformats.org/drawingml/2006/picture">
+                  <pic:nvPicPr>
+                    <pic:cNvPr id="1" name=""/>
+                    <pic:cNvPicPr/>
+                  </pic:nvPicPr>
+                  <pic:blipFill>
+                    <a:blip r:embed="rId21"/>
+                    <a:stretch>
+                      <a:fillRect/>
+                    </a:stretch>
+                  </pic:blipFill>
+                  <pic:spPr>
+                    <a:xfrm>
+                      <a:off x="0" y="0"/>
+                      <a:ext cx="2379868" cy="1497917"/>
+                    </a:xfrm>
+                    <a:prstGeom prst="rect">
+                      <a:avLst/>
+                    </a:prstGeom>
+                  </pic:spPr>
+                </pic:pic>
+              </a:graphicData>
+            </a:graphic>
+          </wp:inline>
+        </w:drawing>
+      </w:r>
+    </w:p>
+    <w:p>
+      <w:r>
+        <w:rPr>
+          <w:noProof/>
+          <w:lang w:eastAsia="pt-PT"/>
+        </w:rPr>
+        <w:drawing>
+          <wp:inline distT="0" distB="0" distL="0" distR="0" wp14:anchorId="52BB33E2" wp14:editId="4B368040">
+            <wp:extent cx="1441094" cy="1079175"/>
+            <wp:effectExtent l="0" t="0" r="6985" b="6985"/>
+            <wp:docPr id="31" name="Imagem 31"/>
+            <wp:cNvGraphicFramePr>
+              <a:graphicFrameLocks xmlns:a="http://schemas.openxmlformats.org/drawingml/2006/main" noChangeAspect="1"/>
+            </wp:cNvGraphicFramePr>
+            <a:graphic xmlns:a="http://schemas.openxmlformats.org/drawingml/2006/main">
+              <a:graphicData uri="http://schemas.openxmlformats.org/drawingml/2006/picture">
+                <pic:pic xmlns:pic="http://schemas.openxmlformats.org/drawingml/2006/picture">
+                  <pic:nvPicPr>
+                    <pic:cNvPr id="1" name=""/>
+                    <pic:cNvPicPr/>
+                  </pic:nvPicPr>
+                  <pic:blipFill>
+                    <a:blip r:embed="rId28"/>
+                    <a:stretch>
+                      <a:fillRect/>
+                    </a:stretch>
+                  </pic:blipFill>
+                  <pic:spPr>
+                    <a:xfrm>
+                      <a:off x="0" y="0"/>
+                      <a:ext cx="1447584" cy="1084035"/>
+                    </a:xfrm>
+                    <a:prstGeom prst="rect">
+                      <a:avLst/>
+                    </a:prstGeom>
+                  </pic:spPr>
+                </pic:pic>
+              </a:graphicData>
+            </a:graphic>
+          </wp:inline>
+        </w:drawing>
+      </w:r>
+    </w:p>
+    <w:p/>
+    <w:p>
+      <w:pPr>
+        <w:pStyle w:val="Cabealho1"/>
+      </w:pPr>
+      <w:r>
+        <w:lastRenderedPageBreak/>
         <w:t>Sumarização do ponto atual do trabalho</w:t>
       </w:r>
     </w:p>
@@ -852,98 +1431,28 @@
       <w:r>
         <w:t xml:space="preserve"> e não cumpre os requisitos. Demorei demasiado tempo a perceber a parte gráfica do trabalho e tentar estruturar o decorrer da execução.</w:t>
       </w:r>
-      <w:r>
-        <w:t xml:space="preserve"> No trabalho que entreguei na época normal usei named pipes para a comunicação entre o servidor e os clientes. Para este queria usar memoria partilhada o que </w:t>
-      </w:r>
-      <w:r>
-        <w:t>ia</w:t>
-      </w:r>
-      <w:r>
-        <w:t xml:space="preserve"> facilitar o código necessário. O problema é que eu não percebi bem</w:t>
-      </w:r>
-      <w:r>
-        <w:t xml:space="preserve"> como usar a memoria partilhada</w:t>
-      </w:r>
-      <w:r>
-        <w:t xml:space="preserve">. Para o chat </w:t>
-      </w:r>
-      <w:r>
-        <w:t>queria ter usado named pipes sendo que guardava na memoria os handles e os clientes usavam esses handles para distribuir as mensagens</w:t>
-      </w:r>
-      <w:r>
-        <w:t xml:space="preserve">. Contudo não percebi muito bem como </w:t>
-      </w:r>
-      <w:r>
-        <w:t>isso ia</w:t>
-      </w:r>
-      <w:r>
-        <w:t xml:space="preserve"> ficar na parte gráfica sendo que penso que numa janela vai decorrer o jogo e com dois jogadores não faz muito sentido enviar mensagens para o colega.</w:t>
-      </w:r>
-    </w:p>
-    <w:p>
-      <w:r>
-        <w:lastRenderedPageBreak/>
-        <w:t xml:space="preserve">Estive também a alterar todas as estruturas para facilitar a comunicação entre os clientes. Não testei ainda a criação de jogo e muito menos a impressão gráfica dos bipmaps do jogo. Não tenho </w:t>
-      </w:r>
-      <w:r>
-        <w:t>as</w:t>
-      </w:r>
-      <w:r>
-        <w:t xml:space="preserve"> estruturas para o uso dos bipmaps. Esta </w:t>
-      </w:r>
-      <w:r>
-        <w:t>ia</w:t>
-      </w:r>
-      <w:r>
-        <w:t xml:space="preserve"> ser a ultima parte que </w:t>
-      </w:r>
-      <w:r>
-        <w:t>ia</w:t>
-      </w:r>
-      <w:r>
-        <w:t xml:space="preserve"> tentar fazer porque o que t</w:t>
-      </w:r>
-      <w:r>
-        <w:t>inha</w:t>
-      </w:r>
-      <w:r>
-        <w:t xml:space="preserve"> em mente</w:t>
-      </w:r>
-      <w:r>
-        <w:t xml:space="preserve"> era</w:t>
-      </w:r>
-      <w:r>
-        <w:t xml:space="preserve"> conseguir que o servidor e o cliente comuni</w:t>
-      </w:r>
-      <w:r>
-        <w:t>cassem</w:t>
-      </w:r>
-      <w:r>
-        <w:t xml:space="preserve"> bem e que o chat funcion</w:t>
-      </w:r>
-      <w:r>
-        <w:t>asse</w:t>
+    </w:p>
+    <w:p>
+      <w:r>
+        <w:t>Basicamente a única coisa implementada é a parte gráfica. Só consegui criar as janelas e modificar alguns parâmetros. Defini as estruturas e tentei implementar a memoria partilhada, mas não concluí.</w:t>
+      </w:r>
+    </w:p>
+    <w:p>
+      <w:r>
+        <w:t xml:space="preserve">Posso concluir que devia ter me dedicado mais na realização deste trabalho até porque não </w:t>
+      </w:r>
+      <w:r>
+        <w:t>percebo muito de programação e não sei estruturar um trabalho destes</w:t>
       </w:r>
       <w:r>
         <w:t>.</w:t>
       </w:r>
-    </w:p>
-    <w:p>
-      <w:r>
-        <w:t xml:space="preserve">Posso concluir que devia ter me dedicado mais na realização deste trabalho até porque não </w:t>
-      </w:r>
-      <w:r>
-        <w:t>percebo muito de programação e não sei estruturar um trabalho destes</w:t>
-      </w:r>
-      <w:r>
-        <w:t>.</w:t>
-      </w:r>
-      <w:r>
-        <w:t xml:space="preserve"> Realmente achei que este é um trabalho para executar em mais de um mês. Era interessante ter concluído o trabalho porque poderia ser usado para alguma coisa. Espero que o próximo seja mais acessível para quem não queira ser programador.</w:t>
+      <w:r>
+        <w:t xml:space="preserve"> Realmente achei que este é um trabalho para executar em mais de um mês. Era interessante ter concluído o trabalho porque poderia ser usado para alguma coisa. </w:t>
       </w:r>
     </w:p>
     <w:sectPr>
-      <w:footerReference w:type="default" r:id="rId17"/>
+      <w:footerReference w:type="default" r:id="rId29"/>
       <w:pgSz w:w="11906" w:h="16838"/>
       <w:pgMar w:top="1304" w:right="1021" w:bottom="1304" w:left="1247" w:header="709" w:footer="709" w:gutter="0"/>
       <w:pgNumType w:start="0"/>
@@ -1010,7 +1519,7 @@
           <w:rPr>
             <w:noProof/>
           </w:rPr>
-          <w:t>2</w:t>
+          <w:t>7</w:t>
         </w:r>
         <w:r>
           <w:fldChar w:fldCharType="end"/>
@@ -1996,7 +2505,7 @@
 </file>
 
 <file path=customXml/itemProps1.xml><?xml version="1.0" encoding="utf-8"?>
-<ds:datastoreItem xmlns:ds="http://schemas.openxmlformats.org/officeDocument/2006/customXml" ds:itemID="{8B0C599A-BC4E-42BC-8A37-F2204A84B74E}">
+<ds:datastoreItem xmlns:ds="http://schemas.openxmlformats.org/officeDocument/2006/customXml" ds:itemID="{3E82E5E8-5354-4C6E-AC89-45CCBD5C698B}">
   <ds:schemaRefs>
     <ds:schemaRef ds:uri="http://schemas.openxmlformats.org/officeDocument/2006/bibliography"/>
   </ds:schemaRefs>

</xml_diff>